<commit_message>
Edited README and Report file
</commit_message>
<xml_diff>
--- a/ETL-project_report.docx
+++ b/ETL-project_report.docx
@@ -154,12 +154,11 @@
         </w:rPr>
         <w:t>GDP growth Data: Bureau of Economic Analysis (</w:t>
       </w:r>
-      <w:hyperlink r:id="rId6">
+      <w:hyperlink r:id="rId6" w:history="1">
         <w:r>
           <w:rPr>
+            <w:rStyle w:val="Hyperlink"/>
             <w:rFonts w:ascii="Times New Roman" w:eastAsia="Times New Roman" w:hAnsi="Times New Roman" w:cs="Times New Roman"/>
-            <w:color w:val="954F72"/>
-            <w:u w:val="single"/>
           </w:rPr>
           <w:t>https://www.bea.gov/data/gdp/gdp-county-metro-and-other-areas</w:t>
         </w:r>
@@ -201,12 +200,11 @@
         </w:rPr>
         <w:t xml:space="preserve"> Statistics (</w:t>
       </w:r>
-      <w:hyperlink r:id="rId7" w:anchor="cntyaa">
+      <w:hyperlink r:id="rId7" w:history="1">
         <w:r>
           <w:rPr>
+            <w:rStyle w:val="Hyperlink"/>
             <w:rFonts w:ascii="Times New Roman" w:eastAsia="Times New Roman" w:hAnsi="Times New Roman" w:cs="Times New Roman"/>
-            <w:color w:val="954F72"/>
-            <w:u w:val="single"/>
           </w:rPr>
           <w:t>https://www.bls.gov/lau/#cntyaa</w:t>
         </w:r>
@@ -234,12 +232,11 @@
         </w:rPr>
         <w:t>Health Insurance Coverage: US Census Bureau (</w:t>
       </w:r>
-      <w:hyperlink r:id="rId8" w:anchor="/">
+      <w:hyperlink r:id="rId8" w:history="1">
         <w:r>
           <w:rPr>
+            <w:rStyle w:val="Hyperlink"/>
             <w:rFonts w:ascii="Times New Roman" w:eastAsia="Times New Roman" w:hAnsi="Times New Roman" w:cs="Times New Roman"/>
-            <w:color w:val="954F72"/>
-            <w:u w:val="single"/>
           </w:rPr>
           <w:t>https://www.census.gov/data-tools/demo/sahie/#/</w:t>
         </w:r>
@@ -306,6 +303,15 @@
     </w:p>
     <w:p>
       <w:pPr>
+        <w:rPr>
+          <w:rFonts w:ascii="Times New Roman" w:eastAsia="Times New Roman" w:hAnsi="Times New Roman" w:cs="Times New Roman"/>
+          <w:b/>
+          <w:color w:val="24292E"/>
+        </w:rPr>
+      </w:pPr>
+    </w:p>
+    <w:p>
+      <w:pPr>
         <w:pStyle w:val="Heading3"/>
         <w:keepNext w:val="0"/>
         <w:keepLines w:val="0"/>
@@ -411,7 +417,31 @@
         <w:rPr>
           <w:rFonts w:ascii="Times New Roman" w:eastAsia="Times New Roman" w:hAnsi="Times New Roman" w:cs="Times New Roman"/>
         </w:rPr>
-        <w:t xml:space="preserve">. However, they were not in the same format, so we needed to </w:t>
+        <w:t>. However, th</w:t>
+      </w:r>
+      <w:r>
+        <w:rPr>
+          <w:rFonts w:ascii="Times New Roman" w:eastAsia="Times New Roman" w:hAnsi="Times New Roman" w:cs="Times New Roman"/>
+        </w:rPr>
+        <w:t>e</w:t>
+      </w:r>
+      <w:r>
+        <w:rPr>
+          <w:rFonts w:ascii="Times New Roman" w:eastAsia="Times New Roman" w:hAnsi="Times New Roman" w:cs="Times New Roman"/>
+        </w:rPr>
+        <w:t xml:space="preserve"> </w:t>
+      </w:r>
+      <w:r>
+        <w:rPr>
+          <w:rFonts w:ascii="Times New Roman" w:eastAsia="Times New Roman" w:hAnsi="Times New Roman" w:cs="Times New Roman"/>
+        </w:rPr>
+        <w:t>columns were</w:t>
+      </w:r>
+      <w:r>
+        <w:rPr>
+          <w:rFonts w:ascii="Times New Roman" w:eastAsia="Times New Roman" w:hAnsi="Times New Roman" w:cs="Times New Roman"/>
+        </w:rPr>
+        <w:t xml:space="preserve"> not in the same format, so we needed to </w:t>
       </w:r>
       <w:r>
         <w:rPr>
@@ -423,7 +453,13 @@
         <w:rPr>
           <w:rFonts w:ascii="Times New Roman" w:eastAsia="Times New Roman" w:hAnsi="Times New Roman" w:cs="Times New Roman"/>
         </w:rPr>
-        <w:t xml:space="preserve"> them</w:t>
+        <w:t xml:space="preserve"> </w:t>
+      </w:r>
+      <w:r>
+        <w:rPr>
+          <w:rFonts w:ascii="Times New Roman" w:eastAsia="Times New Roman" w:hAnsi="Times New Roman" w:cs="Times New Roman"/>
+        </w:rPr>
+        <w:t>them</w:t>
       </w:r>
       <w:r>
         <w:rPr>
@@ -444,6 +480,12 @@
           <w:rFonts w:ascii="Times New Roman" w:eastAsia="Times New Roman" w:hAnsi="Times New Roman" w:cs="Times New Roman"/>
         </w:rPr>
         <w:t>) method</w:t>
+      </w:r>
+      <w:r>
+        <w:rPr>
+          <w:rFonts w:ascii="Times New Roman" w:eastAsia="Times New Roman" w:hAnsi="Times New Roman" w:cs="Times New Roman"/>
+        </w:rPr>
+        <w:t xml:space="preserve"> to remove the word “county”</w:t>
       </w:r>
       <w:r>
         <w:rPr>
@@ -570,13 +612,19 @@
         <w:rPr>
           <w:rFonts w:ascii="Times New Roman" w:eastAsia="Times New Roman" w:hAnsi="Times New Roman" w:cs="Times New Roman"/>
         </w:rPr>
-        <w:t>Downloaded two csv files</w:t>
-      </w:r>
-      <w:r>
-        <w:rPr>
-          <w:rFonts w:ascii="Times New Roman" w:eastAsia="Times New Roman" w:hAnsi="Times New Roman" w:cs="Times New Roman"/>
-        </w:rPr>
-        <w:t>.</w:t>
+        <w:t xml:space="preserve">Downloaded </w:t>
+      </w:r>
+      <w:r>
+        <w:rPr>
+          <w:rFonts w:ascii="Times New Roman" w:eastAsia="Times New Roman" w:hAnsi="Times New Roman" w:cs="Times New Roman"/>
+        </w:rPr>
+        <w:t xml:space="preserve">and loaded </w:t>
+      </w:r>
+      <w:r>
+        <w:rPr>
+          <w:rFonts w:ascii="Times New Roman" w:eastAsia="Times New Roman" w:hAnsi="Times New Roman" w:cs="Times New Roman"/>
+        </w:rPr>
+        <w:t>two csv files</w:t>
       </w:r>
     </w:p>
     <w:p>
@@ -1144,16 +1192,26 @@
         <w:rPr>
           <w:rFonts w:ascii="Times New Roman" w:eastAsia="Times New Roman" w:hAnsi="Times New Roman" w:cs="Times New Roman"/>
         </w:rPr>
-        <w:t xml:space="preserve">Two csv’s are merged into the final </w:t>
-      </w:r>
-      <w:proofErr w:type="spellStart"/>
-      <w:r>
-        <w:rPr>
-          <w:rFonts w:ascii="Times New Roman" w:eastAsia="Times New Roman" w:hAnsi="Times New Roman" w:cs="Times New Roman"/>
-        </w:rPr>
-        <w:t>gdp</w:t>
-      </w:r>
-      <w:proofErr w:type="spellEnd"/>
+        <w:t xml:space="preserve">Two csv’s </w:t>
+      </w:r>
+      <w:r>
+        <w:rPr>
+          <w:rFonts w:ascii="Times New Roman" w:eastAsia="Times New Roman" w:hAnsi="Times New Roman" w:cs="Times New Roman"/>
+        </w:rPr>
+        <w:t>were</w:t>
+      </w:r>
+      <w:r>
+        <w:rPr>
+          <w:rFonts w:ascii="Times New Roman" w:eastAsia="Times New Roman" w:hAnsi="Times New Roman" w:cs="Times New Roman"/>
+        </w:rPr>
+        <w:t xml:space="preserve"> merged into the final </w:t>
+      </w:r>
+      <w:r>
+        <w:rPr>
+          <w:rFonts w:ascii="Times New Roman" w:eastAsia="Times New Roman" w:hAnsi="Times New Roman" w:cs="Times New Roman"/>
+        </w:rPr>
+        <w:t>GDP</w:t>
+      </w:r>
       <w:r>
         <w:rPr>
           <w:rFonts w:ascii="Times New Roman" w:eastAsia="Times New Roman" w:hAnsi="Times New Roman" w:cs="Times New Roman"/>
@@ -1323,7 +1381,19 @@
         <w:rPr>
           <w:rFonts w:ascii="Times New Roman" w:eastAsia="Times New Roman" w:hAnsi="Times New Roman" w:cs="Times New Roman"/>
         </w:rPr>
-        <w:t>Downloaded one csv file which contained all the data</w:t>
+        <w:t xml:space="preserve">Downloaded </w:t>
+      </w:r>
+      <w:r>
+        <w:rPr>
+          <w:rFonts w:ascii="Times New Roman" w:eastAsia="Times New Roman" w:hAnsi="Times New Roman" w:cs="Times New Roman"/>
+        </w:rPr>
+        <w:t xml:space="preserve">and loaded </w:t>
+      </w:r>
+      <w:r>
+        <w:rPr>
+          <w:rFonts w:ascii="Times New Roman" w:eastAsia="Times New Roman" w:hAnsi="Times New Roman" w:cs="Times New Roman"/>
+        </w:rPr>
+        <w:t>one csv file which contained all the data</w:t>
       </w:r>
     </w:p>
     <w:p>
@@ -1743,7 +1813,19 @@
         <w:rPr>
           <w:rFonts w:ascii="Times New Roman" w:eastAsia="Times New Roman" w:hAnsi="Times New Roman" w:cs="Times New Roman"/>
         </w:rPr>
-        <w:t>Split the county-state column into two different columns county and state.</w:t>
+        <w:t>Split</w:t>
+      </w:r>
+      <w:r>
+        <w:rPr>
+          <w:rFonts w:ascii="Times New Roman" w:eastAsia="Times New Roman" w:hAnsi="Times New Roman" w:cs="Times New Roman"/>
+        </w:rPr>
+        <w:t xml:space="preserve"> </w:t>
+      </w:r>
+      <w:r>
+        <w:rPr>
+          <w:rFonts w:ascii="Times New Roman" w:eastAsia="Times New Roman" w:hAnsi="Times New Roman" w:cs="Times New Roman"/>
+        </w:rPr>
+        <w:t>the county-state column into two different columns county and state.</w:t>
       </w:r>
     </w:p>
     <w:p>
@@ -1777,7 +1859,25 @@
         <w:rPr>
           <w:rFonts w:ascii="Times New Roman" w:eastAsia="Times New Roman" w:hAnsi="Times New Roman" w:cs="Times New Roman"/>
         </w:rPr>
-        <w:t>Merge them since the yearly data was not stated in columns but in rows</w:t>
+        <w:t>Merge</w:t>
+      </w:r>
+      <w:r>
+        <w:rPr>
+          <w:rFonts w:ascii="Times New Roman" w:eastAsia="Times New Roman" w:hAnsi="Times New Roman" w:cs="Times New Roman"/>
+        </w:rPr>
+        <w:t>d</w:t>
+      </w:r>
+      <w:r>
+        <w:rPr>
+          <w:rFonts w:ascii="Times New Roman" w:eastAsia="Times New Roman" w:hAnsi="Times New Roman" w:cs="Times New Roman"/>
+        </w:rPr>
+        <w:t xml:space="preserve"> </w:t>
+      </w:r>
+      <w:r>
+        <w:rPr>
+          <w:rFonts w:ascii="Times New Roman" w:eastAsia="Times New Roman" w:hAnsi="Times New Roman" w:cs="Times New Roman"/>
+        </w:rPr>
+        <w:t>all the annual datasets</w:t>
       </w:r>
     </w:p>
     <w:p>
@@ -1927,7 +2027,31 @@
         <w:rPr>
           <w:rFonts w:ascii="Times New Roman" w:eastAsia="Times New Roman" w:hAnsi="Times New Roman" w:cs="Times New Roman"/>
         </w:rPr>
-        <w:t>Downloaded 11 csv files for yearly data.</w:t>
+        <w:t xml:space="preserve">Downloaded </w:t>
+      </w:r>
+      <w:r>
+        <w:rPr>
+          <w:rFonts w:ascii="Times New Roman" w:eastAsia="Times New Roman" w:hAnsi="Times New Roman" w:cs="Times New Roman"/>
+        </w:rPr>
+        <w:t xml:space="preserve">and loaded </w:t>
+      </w:r>
+      <w:r>
+        <w:rPr>
+          <w:rFonts w:ascii="Times New Roman" w:eastAsia="Times New Roman" w:hAnsi="Times New Roman" w:cs="Times New Roman"/>
+        </w:rPr>
+        <w:t xml:space="preserve">11 csv files for </w:t>
+      </w:r>
+      <w:r>
+        <w:rPr>
+          <w:rFonts w:ascii="Times New Roman" w:eastAsia="Times New Roman" w:hAnsi="Times New Roman" w:cs="Times New Roman"/>
+        </w:rPr>
+        <w:t>annual data</w:t>
+      </w:r>
+      <w:r>
+        <w:rPr>
+          <w:rFonts w:ascii="Times New Roman" w:eastAsia="Times New Roman" w:hAnsi="Times New Roman" w:cs="Times New Roman"/>
+        </w:rPr>
+        <w:t>.</w:t>
       </w:r>
     </w:p>
     <w:p>
@@ -2375,7 +2499,6 @@
     </w:p>
     <w:p>
       <w:pPr>
-        <w:ind w:left="720"/>
         <w:rPr>
           <w:rFonts w:ascii="Times New Roman" w:eastAsia="Times New Roman" w:hAnsi="Times New Roman" w:cs="Times New Roman"/>
         </w:rPr>
@@ -2520,7 +2643,7 @@
           <w:color w:val="24292E"/>
           <w:highlight w:val="white"/>
         </w:rPr>
-        <w:t xml:space="preserve">well-defined </w:t>
+        <w:t>well-defined r</w:t>
       </w:r>
       <w:r>
         <w:rPr>
@@ -2528,7 +2651,7 @@
           <w:color w:val="24292E"/>
           <w:highlight w:val="white"/>
         </w:rPr>
-        <w:t>r</w:t>
+        <w:t>elationships</w:t>
       </w:r>
       <w:r>
         <w:rPr>
@@ -2536,7 +2659,7 @@
           <w:color w:val="24292E"/>
           <w:highlight w:val="white"/>
         </w:rPr>
-        <w:t>elationships</w:t>
+        <w:t xml:space="preserve">. Using MongoDB </w:t>
       </w:r>
       <w:r>
         <w:rPr>
@@ -2544,7 +2667,7 @@
           <w:color w:val="24292E"/>
           <w:highlight w:val="white"/>
         </w:rPr>
-        <w:t xml:space="preserve">. Using MongoDB </w:t>
+        <w:t xml:space="preserve">may end up with having a lot of duplicate data which might </w:t>
       </w:r>
       <w:r>
         <w:rPr>
@@ -2552,7 +2675,7 @@
           <w:color w:val="24292E"/>
           <w:highlight w:val="white"/>
         </w:rPr>
-        <w:t xml:space="preserve">may end up with having a lot of duplicate data which might </w:t>
+        <w:t>result in</w:t>
       </w:r>
       <w:r>
         <w:rPr>
@@ -2560,15 +2683,26 @@
           <w:color w:val="24292E"/>
           <w:highlight w:val="white"/>
         </w:rPr>
-        <w:t>result in</w:t>
-      </w:r>
-      <w:r>
+        <w:t xml:space="preserve"> having corrupted data. </w:t>
+      </w:r>
+    </w:p>
+    <w:p>
+      <w:pPr>
         <w:rPr>
           <w:rFonts w:ascii="Times New Roman" w:eastAsia="Times New Roman" w:hAnsi="Times New Roman" w:cs="Times New Roman"/>
           <w:color w:val="24292E"/>
           <w:highlight w:val="white"/>
         </w:rPr>
-        <w:t xml:space="preserve"> having corrupted data. </w:t>
+      </w:pPr>
+    </w:p>
+    <w:p>
+      <w:pPr>
+        <w:pStyle w:val="Heading4"/>
+      </w:pPr>
+      <w:bookmarkStart w:id="11" w:name="_85idtt65xjyh" w:colFirst="0" w:colLast="0"/>
+      <w:bookmarkEnd w:id="11"/>
+      <w:r>
+        <w:t>Data Loading:</w:t>
       </w:r>
     </w:p>
     <w:p>
@@ -2579,41 +2713,30 @@
           <w:highlight w:val="white"/>
         </w:rPr>
       </w:pPr>
-    </w:p>
-    <w:p>
-      <w:pPr>
-        <w:pStyle w:val="Heading4"/>
-      </w:pPr>
-      <w:bookmarkStart w:id="11" w:name="_85idtt65xjyh" w:colFirst="0" w:colLast="0"/>
-      <w:bookmarkEnd w:id="11"/>
-      <w:r>
-        <w:t>Data Loading:</w:t>
-      </w:r>
-    </w:p>
-    <w:p>
-      <w:pPr>
+      <w:r>
         <w:rPr>
           <w:rFonts w:ascii="Times New Roman" w:eastAsia="Times New Roman" w:hAnsi="Times New Roman" w:cs="Times New Roman"/>
           <w:color w:val="24292E"/>
           <w:highlight w:val="white"/>
         </w:rPr>
-      </w:pPr>
+        <w:t xml:space="preserve">Finally, we created a connection from SQL database, and loaded the final data in a </w:t>
+      </w:r>
+      <w:proofErr w:type="spellStart"/>
       <w:r>
         <w:rPr>
           <w:rFonts w:ascii="Times New Roman" w:eastAsia="Times New Roman" w:hAnsi="Times New Roman" w:cs="Times New Roman"/>
           <w:color w:val="24292E"/>
           <w:highlight w:val="white"/>
         </w:rPr>
-        <w:t xml:space="preserve">Finally, we created a connection from SQL database, and loaded the final data in a </w:t>
-      </w:r>
-      <w:proofErr w:type="spellStart"/>
+        <w:t>J</w:t>
+      </w:r>
       <w:r>
         <w:rPr>
           <w:rFonts w:ascii="Times New Roman" w:eastAsia="Times New Roman" w:hAnsi="Times New Roman" w:cs="Times New Roman"/>
           <w:color w:val="24292E"/>
           <w:highlight w:val="white"/>
         </w:rPr>
-        <w:t>jupyter</w:t>
+        <w:t>upyter</w:t>
       </w:r>
       <w:proofErr w:type="spellEnd"/>
       <w:r>
@@ -2622,7 +2745,23 @@
           <w:color w:val="24292E"/>
           <w:highlight w:val="white"/>
         </w:rPr>
-        <w:t xml:space="preserve"> notebook using </w:t>
+        <w:t xml:space="preserve"> </w:t>
+      </w:r>
+      <w:r>
+        <w:rPr>
+          <w:rFonts w:ascii="Times New Roman" w:eastAsia="Times New Roman" w:hAnsi="Times New Roman" w:cs="Times New Roman"/>
+          <w:color w:val="24292E"/>
+          <w:highlight w:val="white"/>
+        </w:rPr>
+        <w:t>N</w:t>
+      </w:r>
+      <w:r>
+        <w:rPr>
+          <w:rFonts w:ascii="Times New Roman" w:eastAsia="Times New Roman" w:hAnsi="Times New Roman" w:cs="Times New Roman"/>
+          <w:color w:val="24292E"/>
+          <w:highlight w:val="white"/>
+        </w:rPr>
+        <w:t xml:space="preserve">otebook using </w:t>
       </w:r>
       <w:proofErr w:type="spellStart"/>
       <w:r>

</xml_diff>